<commit_message>
Added CNN to replace ANN in One Shot Algorithm (Much better Results)
</commit_message>
<xml_diff>
--- a/Documents/Documentation/Major-project A05 document 1.docx
+++ b/Documents/Documentation/Major-project A05 document 1.docx
@@ -6772,7 +6772,7 @@
                 <w:sz w:val="24"/>
                 <w:szCs w:val="24"/>
               </w:rPr>
-              <w:t>CNN</w:t>
+              <w:t>ANN</w:t>
             </w:r>
           </w:p>
         </w:tc>
@@ -6798,52 +6798,7 @@
                 <w:sz w:val="24"/>
                 <w:szCs w:val="24"/>
               </w:rPr>
-              <w:t>C</w:t>
-            </w:r>
-            <w:r>
-              <w:rPr>
-                <w:rFonts w:ascii="Times New Roman" w:hAnsi="Times New Roman" w:cs="Times New Roman"/>
-                <w:color w:val="000000"/>
-                <w:sz w:val="24"/>
-                <w:szCs w:val="24"/>
-              </w:rPr>
-              <w:t>onvolutional</w:t>
-            </w:r>
-            <w:r>
-              <w:rPr>
-                <w:rFonts w:ascii="Times New Roman" w:hAnsi="Times New Roman" w:cs="Times New Roman"/>
-                <w:color w:val="000000"/>
-                <w:sz w:val="24"/>
-                <w:szCs w:val="24"/>
-              </w:rPr>
-              <w:t xml:space="preserve"> N</w:t>
-            </w:r>
-            <w:r>
-              <w:rPr>
-                <w:rFonts w:ascii="Times New Roman" w:hAnsi="Times New Roman" w:cs="Times New Roman"/>
-                <w:color w:val="000000"/>
-                <w:sz w:val="24"/>
-                <w:szCs w:val="24"/>
-              </w:rPr>
-              <w:t xml:space="preserve">eural </w:t>
-            </w:r>
-            <w:r>
-              <w:rPr>
-                <w:rFonts w:ascii="Times New Roman" w:hAnsi="Times New Roman" w:cs="Times New Roman"/>
-                <w:color w:val="000000"/>
-                <w:sz w:val="24"/>
-                <w:szCs w:val="24"/>
-              </w:rPr>
-              <w:t>N</w:t>
-            </w:r>
-            <w:r>
-              <w:rPr>
-                <w:rFonts w:ascii="Times New Roman" w:hAnsi="Times New Roman" w:cs="Times New Roman"/>
-                <w:color w:val="000000"/>
-                <w:sz w:val="24"/>
-                <w:szCs w:val="24"/>
-              </w:rPr>
-              <w:t>etwork</w:t>
+              <w:t>Artificial Neural Network</w:t>
             </w:r>
           </w:p>
         </w:tc>
@@ -6903,7 +6858,7 @@
                 <w:sz w:val="24"/>
                 <w:szCs w:val="24"/>
               </w:rPr>
-              <w:t>MLP</w:t>
+              <w:t>CNN</w:t>
             </w:r>
           </w:p>
         </w:tc>
@@ -6929,7 +6884,7 @@
                 <w:sz w:val="24"/>
                 <w:szCs w:val="24"/>
               </w:rPr>
-              <w:t>Multi</w:t>
+              <w:t>C</w:t>
             </w:r>
             <w:r>
               <w:rPr>
@@ -6938,7 +6893,7 @@
                 <w:sz w:val="24"/>
                 <w:szCs w:val="24"/>
               </w:rPr>
-              <w:t>-L</w:t>
+              <w:t>onvolutional</w:t>
             </w:r>
             <w:r>
               <w:rPr>
@@ -6947,7 +6902,34 @@
                 <w:sz w:val="24"/>
                 <w:szCs w:val="24"/>
               </w:rPr>
-              <w:t>ayer Perceptron</w:t>
+              <w:t xml:space="preserve"> N</w:t>
+            </w:r>
+            <w:r>
+              <w:rPr>
+                <w:rFonts w:ascii="Times New Roman" w:hAnsi="Times New Roman" w:cs="Times New Roman"/>
+                <w:color w:val="000000"/>
+                <w:sz w:val="24"/>
+                <w:szCs w:val="24"/>
+              </w:rPr>
+              <w:t xml:space="preserve">eural </w:t>
+            </w:r>
+            <w:r>
+              <w:rPr>
+                <w:rFonts w:ascii="Times New Roman" w:hAnsi="Times New Roman" w:cs="Times New Roman"/>
+                <w:color w:val="000000"/>
+                <w:sz w:val="24"/>
+                <w:szCs w:val="24"/>
+              </w:rPr>
+              <w:t>N</w:t>
+            </w:r>
+            <w:r>
+              <w:rPr>
+                <w:rFonts w:ascii="Times New Roman" w:hAnsi="Times New Roman" w:cs="Times New Roman"/>
+                <w:color w:val="000000"/>
+                <w:sz w:val="24"/>
+                <w:szCs w:val="24"/>
+              </w:rPr>
+              <w:t>etwork</w:t>
             </w:r>
           </w:p>
         </w:tc>
@@ -7007,6 +6989,109 @@
                 <w:sz w:val="24"/>
                 <w:szCs w:val="24"/>
               </w:rPr>
+              <w:t>MLP</w:t>
+            </w:r>
+          </w:p>
+        </w:tc>
+        <w:tc>
+          <w:tcPr>
+            <w:tcW w:w="3452" w:type="dxa"/>
+          </w:tcPr>
+          <w:p>
+            <w:pPr>
+              <w:spacing w:before="123" w:line="480" w:lineRule="auto"/>
+              <w:ind w:hanging="104"/>
+              <w:rPr>
+                <w:rFonts w:ascii="Times New Roman" w:hAnsi="Times New Roman" w:cs="Times New Roman"/>
+                <w:color w:val="000000"/>
+                <w:sz w:val="24"/>
+                <w:szCs w:val="24"/>
+              </w:rPr>
+            </w:pPr>
+            <w:r>
+              <w:rPr>
+                <w:rFonts w:ascii="Times New Roman" w:hAnsi="Times New Roman" w:cs="Times New Roman"/>
+                <w:color w:val="000000"/>
+                <w:sz w:val="24"/>
+                <w:szCs w:val="24"/>
+              </w:rPr>
+              <w:t>Multi</w:t>
+            </w:r>
+            <w:r>
+              <w:rPr>
+                <w:rFonts w:ascii="Times New Roman" w:hAnsi="Times New Roman" w:cs="Times New Roman"/>
+                <w:color w:val="000000"/>
+                <w:sz w:val="24"/>
+                <w:szCs w:val="24"/>
+              </w:rPr>
+              <w:t>-L</w:t>
+            </w:r>
+            <w:r>
+              <w:rPr>
+                <w:rFonts w:ascii="Times New Roman" w:hAnsi="Times New Roman" w:cs="Times New Roman"/>
+                <w:color w:val="000000"/>
+                <w:sz w:val="24"/>
+                <w:szCs w:val="24"/>
+              </w:rPr>
+              <w:t>ayer Perceptron</w:t>
+            </w:r>
+          </w:p>
+        </w:tc>
+      </w:tr>
+      <w:tr>
+        <w:trPr>
+          <w:trHeight w:val="460"/>
+        </w:trPr>
+        <w:tc>
+          <w:tcPr>
+            <w:tcW w:w="946" w:type="dxa"/>
+            <w:vAlign w:val="center"/>
+          </w:tcPr>
+          <w:p>
+            <w:pPr>
+              <w:spacing w:before="123" w:line="480" w:lineRule="auto"/>
+              <w:ind w:left="50" w:hanging="104"/>
+              <w:rPr>
+                <w:rFonts w:ascii="Times New Roman" w:hAnsi="Times New Roman" w:cs="Times New Roman"/>
+                <w:color w:val="000000"/>
+                <w:sz w:val="24"/>
+                <w:szCs w:val="24"/>
+              </w:rPr>
+            </w:pPr>
+            <w:r>
+              <w:rPr>
+                <w:rFonts w:ascii="Times New Roman" w:hAnsi="Times New Roman" w:cs="Times New Roman"/>
+                <w:color w:val="000000"/>
+                <w:sz w:val="24"/>
+                <w:szCs w:val="24"/>
+              </w:rPr>
+              <w:t>08</w:t>
+            </w:r>
+          </w:p>
+        </w:tc>
+        <w:tc>
+          <w:tcPr>
+            <w:tcW w:w="2636" w:type="dxa"/>
+          </w:tcPr>
+          <w:p>
+            <w:pPr>
+              <w:spacing w:before="123" w:line="480" w:lineRule="auto"/>
+              <w:ind w:hanging="104"/>
+              <w:jc w:val="center"/>
+              <w:rPr>
+                <w:rFonts w:ascii="Times New Roman" w:hAnsi="Times New Roman" w:cs="Times New Roman"/>
+                <w:color w:val="000000"/>
+                <w:sz w:val="24"/>
+                <w:szCs w:val="24"/>
+              </w:rPr>
+            </w:pPr>
+            <w:r>
+              <w:rPr>
+                <w:rFonts w:ascii="Times New Roman" w:hAnsi="Times New Roman" w:cs="Times New Roman"/>
+                <w:color w:val="000000"/>
+                <w:sz w:val="24"/>
+                <w:szCs w:val="24"/>
+              </w:rPr>
               <w:t>SN</w:t>
             </w:r>
           </w:p>
@@ -7065,91 +7150,6 @@
                 <w:sz w:val="24"/>
                 <w:szCs w:val="24"/>
               </w:rPr>
-              <w:t>08</w:t>
-            </w:r>
-          </w:p>
-        </w:tc>
-        <w:tc>
-          <w:tcPr>
-            <w:tcW w:w="2636" w:type="dxa"/>
-          </w:tcPr>
-          <w:p>
-            <w:pPr>
-              <w:spacing w:before="123" w:line="480" w:lineRule="auto"/>
-              <w:ind w:hanging="104"/>
-              <w:jc w:val="center"/>
-              <w:rPr>
-                <w:rFonts w:ascii="Times New Roman" w:hAnsi="Times New Roman" w:cs="Times New Roman"/>
-                <w:color w:val="000000"/>
-                <w:sz w:val="24"/>
-                <w:szCs w:val="24"/>
-              </w:rPr>
-            </w:pPr>
-            <w:r>
-              <w:rPr>
-                <w:rFonts w:ascii="Times New Roman" w:hAnsi="Times New Roman" w:cs="Times New Roman"/>
-                <w:color w:val="000000"/>
-                <w:sz w:val="24"/>
-                <w:szCs w:val="24"/>
-              </w:rPr>
-              <w:t>FV</w:t>
-            </w:r>
-          </w:p>
-        </w:tc>
-        <w:tc>
-          <w:tcPr>
-            <w:tcW w:w="3452" w:type="dxa"/>
-          </w:tcPr>
-          <w:p>
-            <w:pPr>
-              <w:spacing w:before="123" w:line="480" w:lineRule="auto"/>
-              <w:ind w:hanging="104"/>
-              <w:rPr>
-                <w:rFonts w:ascii="Times New Roman" w:hAnsi="Times New Roman" w:cs="Times New Roman"/>
-                <w:color w:val="000000"/>
-                <w:sz w:val="24"/>
-                <w:szCs w:val="24"/>
-              </w:rPr>
-            </w:pPr>
-            <w:r>
-              <w:rPr>
-                <w:rFonts w:ascii="Times New Roman" w:hAnsi="Times New Roman" w:cs="Times New Roman"/>
-                <w:color w:val="000000"/>
-                <w:sz w:val="24"/>
-                <w:szCs w:val="24"/>
-              </w:rPr>
-              <w:t>Feature Vector</w:t>
-            </w:r>
-          </w:p>
-        </w:tc>
-      </w:tr>
-      <w:tr>
-        <w:trPr>
-          <w:trHeight w:val="460"/>
-        </w:trPr>
-        <w:tc>
-          <w:tcPr>
-            <w:tcW w:w="946" w:type="dxa"/>
-            <w:vAlign w:val="center"/>
-          </w:tcPr>
-          <w:p>
-            <w:pPr>
-              <w:spacing w:before="123" w:line="480" w:lineRule="auto"/>
-              <w:ind w:left="50" w:hanging="104"/>
-              <w:rPr>
-                <w:rFonts w:ascii="Times New Roman" w:hAnsi="Times New Roman" w:cs="Times New Roman"/>
-                <w:color w:val="000000"/>
-                <w:sz w:val="24"/>
-                <w:szCs w:val="24"/>
-              </w:rPr>
-            </w:pPr>
-            <w:r>
-              <w:rPr>
-                <w:rFonts w:ascii="Times New Roman" w:hAnsi="Times New Roman" w:cs="Times New Roman"/>
-                <w:color w:val="000000"/>
-                <w:sz w:val="24"/>
-                <w:szCs w:val="24"/>
-              </w:rPr>
               <w:t>09</w:t>
             </w:r>
           </w:p>
@@ -7170,6 +7170,15 @@
                 <w:szCs w:val="24"/>
               </w:rPr>
             </w:pPr>
+            <w:r>
+              <w:rPr>
+                <w:rFonts w:ascii="Times New Roman" w:hAnsi="Times New Roman" w:cs="Times New Roman"/>
+                <w:color w:val="000000"/>
+                <w:sz w:val="24"/>
+                <w:szCs w:val="24"/>
+              </w:rPr>
+              <w:t>FV</w:t>
+            </w:r>
           </w:p>
         </w:tc>
         <w:tc>
@@ -7187,6 +7196,15 @@
                 <w:szCs w:val="24"/>
               </w:rPr>
             </w:pPr>
+            <w:r>
+              <w:rPr>
+                <w:rFonts w:ascii="Times New Roman" w:hAnsi="Times New Roman" w:cs="Times New Roman"/>
+                <w:color w:val="000000"/>
+                <w:sz w:val="24"/>
+                <w:szCs w:val="24"/>
+              </w:rPr>
+              <w:t>Feature Vector</w:t>
+            </w:r>
           </w:p>
         </w:tc>
       </w:tr>

</xml_diff>